<commit_message>
Added PDF Lab7 OPD
</commit_message>
<xml_diff>
--- a/1-2 OPD/Lab7/Лабораторная работа №7 ОПД.docx
+++ b/1-2 OPD/Lab7/Лабораторная работа №7 ОПД.docx
@@ -479,7 +479,7 @@
             </w:rPr>
             <w:fldChar w:fldCharType="separate"/>
           </w:r>
-          <w:hyperlink w:anchor="_Toc198051950" w:history="1">
+          <w:hyperlink w:anchor="_Toc200121119" w:history="1">
             <w:r>
               <w:rPr>
                 <w:rStyle w:val="af0"/>
@@ -510,7 +510,7 @@
                 <w:sz w:val="28"/>
                 <w:szCs w:val="28"/>
               </w:rPr>
-              <w:instrText xml:space="preserve"> PAGEREF _Toc198051950 \h </w:instrText>
+              <w:instrText xml:space="preserve"> PAGEREF _Toc200121119 \h </w:instrText>
             </w:r>
             <w:r>
               <w:rPr>
@@ -555,7 +555,7 @@
               <w:lang w:eastAsia="ru-RU"/>
             </w:rPr>
           </w:pPr>
-          <w:hyperlink w:anchor="_Toc198051951" w:history="1">
+          <w:hyperlink w:anchor="_Toc200121120" w:history="1">
             <w:r>
               <w:rPr>
                 <w:rStyle w:val="af0"/>
@@ -586,7 +586,7 @@
                 <w:sz w:val="28"/>
                 <w:szCs w:val="28"/>
               </w:rPr>
-              <w:instrText xml:space="preserve"> PAGEREF _Toc198051951 \h </w:instrText>
+              <w:instrText xml:space="preserve"> PAGEREF _Toc200121120 \h </w:instrText>
             </w:r>
             <w:r>
               <w:rPr>
@@ -637,7 +637,7 @@
               <w:lang w:eastAsia="ru-RU"/>
             </w:rPr>
           </w:pPr>
-          <w:hyperlink w:anchor="_Toc198051952" w:history="1">
+          <w:hyperlink w:anchor="_Toc200121121" w:history="1">
             <w:r>
               <w:rPr>
                 <w:rStyle w:val="af0"/>
@@ -648,7 +648,7 @@
                 <w:sz w:val="28"/>
                 <w:szCs w:val="28"/>
               </w:rPr>
-              <w:t>Исходная программа</w:t>
+              <w:t>Исходная код синтезируемой команды</w:t>
             </w:r>
             <w:r>
               <w:rPr>
@@ -684,7 +684,7 @@
                 <w:sz w:val="28"/>
                 <w:szCs w:val="28"/>
               </w:rPr>
-              <w:instrText xml:space="preserve"> PAGEREF _Toc198051952 \h </w:instrText>
+              <w:instrText xml:space="preserve"> PAGEREF _Toc200121121 \h </w:instrText>
             </w:r>
             <w:r>
               <w:rPr>
@@ -751,7 +751,7 @@
               <w:lang w:eastAsia="ru-RU"/>
             </w:rPr>
           </w:pPr>
-          <w:hyperlink w:anchor="_Toc198051953" w:history="1">
+          <w:hyperlink w:anchor="_Toc200121122" w:history="1">
             <w:r>
               <w:rPr>
                 <w:rStyle w:val="af0"/>
@@ -762,7 +762,7 @@
                 <w:sz w:val="28"/>
                 <w:szCs w:val="28"/>
               </w:rPr>
-              <w:t>Область допустимых значений</w:t>
+              <w:t>Трассировка микропрограммы</w:t>
             </w:r>
             <w:r>
               <w:rPr>
@@ -798,7 +798,7 @@
                 <w:sz w:val="28"/>
                 <w:szCs w:val="28"/>
               </w:rPr>
-              <w:instrText xml:space="preserve"> PAGEREF _Toc198051953 \h </w:instrText>
+              <w:instrText xml:space="preserve"> PAGEREF _Toc200121122 \h </w:instrText>
             </w:r>
             <w:r>
               <w:rPr>
@@ -865,7 +865,7 @@
               <w:lang w:eastAsia="ru-RU"/>
             </w:rPr>
           </w:pPr>
-          <w:hyperlink w:anchor="_Toc198051954" w:history="1">
+          <w:hyperlink w:anchor="_Toc200121123" w:history="1">
             <w:r>
               <w:rPr>
                 <w:rStyle w:val="af0"/>
@@ -876,7 +876,7 @@
                 <w:sz w:val="28"/>
                 <w:szCs w:val="28"/>
               </w:rPr>
-              <w:t>Область представления</w:t>
+              <w:t>Тестовая программа</w:t>
             </w:r>
             <w:r>
               <w:rPr>
@@ -912,7 +912,7 @@
                 <w:sz w:val="28"/>
                 <w:szCs w:val="28"/>
               </w:rPr>
-              <w:instrText xml:space="preserve"> PAGEREF _Toc198051954 \h </w:instrText>
+              <w:instrText xml:space="preserve"> PAGEREF _Toc200121123 \h </w:instrText>
             </w:r>
             <w:r>
               <w:rPr>
@@ -947,7 +947,7 @@
                 <w:sz w:val="28"/>
                 <w:szCs w:val="28"/>
               </w:rPr>
-              <w:t>5</w:t>
+              <w:t>4</w:t>
             </w:r>
             <w:r>
               <w:rPr>
@@ -979,7 +979,7 @@
               <w:lang w:eastAsia="ru-RU"/>
             </w:rPr>
           </w:pPr>
-          <w:hyperlink w:anchor="_Toc198051955" w:history="1">
+          <w:hyperlink w:anchor="_Toc200121124" w:history="1">
             <w:r>
               <w:rPr>
                 <w:rStyle w:val="af0"/>
@@ -990,7 +990,7 @@
                 <w:sz w:val="28"/>
                 <w:szCs w:val="28"/>
               </w:rPr>
-              <w:t>Расположение в памяти ЭВМ</w:t>
+              <w:t>Методика проверки программы</w:t>
             </w:r>
             <w:r>
               <w:rPr>
@@ -1026,7 +1026,7 @@
                 <w:sz w:val="28"/>
                 <w:szCs w:val="28"/>
               </w:rPr>
-              <w:instrText xml:space="preserve"> PAGEREF _Toc198051955 \h </w:instrText>
+              <w:instrText xml:space="preserve"> PAGEREF _Toc200121124 \h </w:instrText>
             </w:r>
             <w:r>
               <w:rPr>
@@ -1062,120 +1062,6 @@
                 <w:szCs w:val="28"/>
               </w:rPr>
               <w:t>5</w:t>
-            </w:r>
-            <w:r>
-              <w:rPr>
-                <w:rFonts w:ascii="Times New Roman" w:hAnsi="Times New Roman" w:cs="Times New Roman"/>
-                <w:b w:val="0"/>
-                <w:bCs w:val="0"/>
-                <w:noProof/>
-                <w:webHidden/>
-                <w:sz w:val="28"/>
-                <w:szCs w:val="28"/>
-              </w:rPr>
-              <w:fldChar w:fldCharType="end"/>
-            </w:r>
-          </w:hyperlink>
-        </w:p>
-        <w:p>
-          <w:pPr>
-            <w:pStyle w:val="23"/>
-            <w:tabs>
-              <w:tab w:val="right" w:leader="dot" w:pos="9344"/>
-            </w:tabs>
-            <w:rPr>
-              <w:rFonts w:ascii="Times New Roman" w:eastAsiaTheme="minorEastAsia" w:hAnsi="Times New Roman" w:cs="Times New Roman"/>
-              <w:b w:val="0"/>
-              <w:bCs w:val="0"/>
-              <w:noProof/>
-              <w:sz w:val="28"/>
-              <w:szCs w:val="28"/>
-              <w:lang w:eastAsia="ru-RU"/>
-            </w:rPr>
-          </w:pPr>
-          <w:hyperlink w:anchor="_Toc198051956" w:history="1">
-            <w:r>
-              <w:rPr>
-                <w:rStyle w:val="af0"/>
-                <w:rFonts w:ascii="Times New Roman" w:hAnsi="Times New Roman" w:cs="Times New Roman"/>
-                <w:b w:val="0"/>
-                <w:bCs w:val="0"/>
-                <w:noProof/>
-                <w:sz w:val="28"/>
-                <w:szCs w:val="28"/>
-              </w:rPr>
-              <w:t>Методика проверки программы</w:t>
-            </w:r>
-            <w:r>
-              <w:rPr>
-                <w:rFonts w:ascii="Times New Roman" w:hAnsi="Times New Roman" w:cs="Times New Roman"/>
-                <w:b w:val="0"/>
-                <w:bCs w:val="0"/>
-                <w:noProof/>
-                <w:webHidden/>
-                <w:sz w:val="28"/>
-                <w:szCs w:val="28"/>
-              </w:rPr>
-              <w:tab/>
-            </w:r>
-            <w:r>
-              <w:rPr>
-                <w:rFonts w:ascii="Times New Roman" w:hAnsi="Times New Roman" w:cs="Times New Roman"/>
-                <w:b w:val="0"/>
-                <w:bCs w:val="0"/>
-                <w:noProof/>
-                <w:webHidden/>
-                <w:sz w:val="28"/>
-                <w:szCs w:val="28"/>
-              </w:rPr>
-              <w:fldChar w:fldCharType="begin"/>
-            </w:r>
-            <w:r>
-              <w:rPr>
-                <w:rFonts w:ascii="Times New Roman" w:hAnsi="Times New Roman" w:cs="Times New Roman"/>
-                <w:b w:val="0"/>
-                <w:bCs w:val="0"/>
-                <w:noProof/>
-                <w:webHidden/>
-                <w:sz w:val="28"/>
-                <w:szCs w:val="28"/>
-              </w:rPr>
-              <w:instrText xml:space="preserve"> PAGEREF _Toc198051956 \h </w:instrText>
-            </w:r>
-            <w:r>
-              <w:rPr>
-                <w:rFonts w:ascii="Times New Roman" w:hAnsi="Times New Roman" w:cs="Times New Roman"/>
-                <w:b w:val="0"/>
-                <w:bCs w:val="0"/>
-                <w:noProof/>
-                <w:webHidden/>
-                <w:sz w:val="28"/>
-                <w:szCs w:val="28"/>
-              </w:rPr>
-            </w:r>
-            <w:r>
-              <w:rPr>
-                <w:rFonts w:ascii="Times New Roman" w:hAnsi="Times New Roman" w:cs="Times New Roman"/>
-                <w:b w:val="0"/>
-                <w:bCs w:val="0"/>
-                <w:noProof/>
-                <w:webHidden/>
-                <w:sz w:val="28"/>
-                <w:szCs w:val="28"/>
-              </w:rPr>
-              <w:fldChar w:fldCharType="separate"/>
-            </w:r>
-            <w:r>
-              <w:rPr>
-                <w:rFonts w:ascii="Times New Roman" w:hAnsi="Times New Roman" w:cs="Times New Roman"/>
-                <w:b w:val="0"/>
-                <w:bCs w:val="0"/>
-                <w:noProof/>
-                <w:webHidden/>
-                <w:sz w:val="28"/>
-                <w:szCs w:val="28"/>
-              </w:rPr>
-              <w:t>6</w:t>
             </w:r>
             <w:r>
               <w:rPr>
@@ -1201,7 +1087,7 @@
               <w:lang w:eastAsia="ru-RU"/>
             </w:rPr>
           </w:pPr>
-          <w:hyperlink w:anchor="_Toc198051957" w:history="1">
+          <w:hyperlink w:anchor="_Toc200121125" w:history="1">
             <w:r>
               <w:rPr>
                 <w:rStyle w:val="af0"/>
@@ -1232,7 +1118,7 @@
                 <w:sz w:val="28"/>
                 <w:szCs w:val="28"/>
               </w:rPr>
-              <w:instrText xml:space="preserve"> PAGEREF _Toc198051957 \h </w:instrText>
+              <w:instrText xml:space="preserve"> PAGEREF _Toc200121125 \h </w:instrText>
             </w:r>
             <w:r>
               <w:rPr>
@@ -1255,7 +1141,7 @@
                 <w:sz w:val="28"/>
                 <w:szCs w:val="28"/>
               </w:rPr>
-              <w:t>8</w:t>
+              <w:t>6</w:t>
             </w:r>
             <w:r>
               <w:rPr>
@@ -1324,7 +1210,7 @@
         </w:rPr>
         <w:br w:type="page"/>
       </w:r>
-      <w:bookmarkStart w:id="0" w:name="_Toc198051950"/>
+      <w:bookmarkStart w:id="0" w:name="_Toc200121119"/>
       <w:r>
         <w:rPr>
           <w:rFonts w:ascii="Times New Roman" w:hAnsi="Times New Roman" w:cs="Times New Roman"/>
@@ -1351,6 +1237,7 @@
           <w:color w:val="000000" w:themeColor="text1"/>
           <w:sz w:val="28"/>
           <w:szCs w:val="28"/>
+          <w:lang w:val="en-US"/>
         </w:rPr>
       </w:pPr>
       <w:r>
@@ -1372,8 +1259,9 @@
           <w:color w:val="000000" w:themeColor="text1"/>
           <w:sz w:val="28"/>
           <w:szCs w:val="28"/>
-        </w:rPr>
-        <w:t>6418</w:t>
+          <w:lang w:val="en-US"/>
+        </w:rPr>
+        <w:t>3245</w:t>
       </w:r>
     </w:p>
     <w:p>
@@ -1679,7 +1567,7 @@
           <w:szCs w:val="28"/>
         </w:rPr>
       </w:pPr>
-      <w:bookmarkStart w:id="3" w:name="_Toc198051951"/>
+      <w:bookmarkStart w:id="3" w:name="_Toc200121120"/>
       <w:r>
         <w:rPr>
           <w:rFonts w:ascii="Times New Roman" w:hAnsi="Times New Roman" w:cs="Times New Roman"/>
@@ -1708,7 +1596,7 @@
           <w:szCs w:val="28"/>
         </w:rPr>
       </w:pPr>
-      <w:bookmarkStart w:id="4" w:name="_Toc198051952"/>
+      <w:bookmarkStart w:id="4" w:name="_Toc200121121"/>
       <w:r>
         <w:rPr>
           <w:rFonts w:ascii="Times New Roman" w:hAnsi="Times New Roman" w:cs="Times New Roman"/>
@@ -1720,7 +1608,6 @@
         </w:rPr>
         <w:t xml:space="preserve">Исходная </w:t>
       </w:r>
-      <w:bookmarkEnd w:id="4"/>
       <w:r>
         <w:rPr>
           <w:rFonts w:ascii="Times New Roman" w:hAnsi="Times New Roman" w:cs="Times New Roman"/>
@@ -1732,6 +1619,7 @@
         </w:rPr>
         <w:t>код синтезируемой команды</w:t>
       </w:r>
+      <w:bookmarkEnd w:id="4"/>
     </w:p>
     <w:tbl>
       <w:tblPr>
@@ -2432,6 +2320,7 @@
           <w:szCs w:val="28"/>
         </w:rPr>
       </w:pPr>
+      <w:bookmarkStart w:id="5" w:name="_Toc200121122"/>
       <w:r>
         <w:rPr>
           <w:rFonts w:ascii="Times New Roman" w:hAnsi="Times New Roman" w:cs="Times New Roman"/>
@@ -2443,6 +2332,7 @@
         </w:rPr>
         <w:t>Трассировка микропрограммы</w:t>
       </w:r>
+      <w:bookmarkEnd w:id="5"/>
     </w:p>
     <w:tbl>
       <w:tblPr>
@@ -3910,7 +3800,7 @@
           <w:szCs w:val="28"/>
         </w:rPr>
       </w:pPr>
-      <w:bookmarkStart w:id="5" w:name="_Toc198051954"/>
+      <w:bookmarkStart w:id="6" w:name="_Toc200121123"/>
       <w:r>
         <w:rPr>
           <w:rFonts w:ascii="Times New Roman" w:hAnsi="Times New Roman" w:cs="Times New Roman"/>
@@ -3920,83 +3810,18 @@
           <w:sz w:val="28"/>
           <w:szCs w:val="28"/>
         </w:rPr>
-        <w:t>Область представления</w:t>
-      </w:r>
-      <w:bookmarkEnd w:id="5"/>
-    </w:p>
-    <w:p>
-      <w:pPr>
-        <w:ind w:firstLine="709"/>
-        <w:rPr>
-          <w:rFonts w:ascii="Times New Roman" w:hAnsi="Times New Roman" w:cs="Times New Roman"/>
-          <w:sz w:val="28"/>
-          <w:szCs w:val="28"/>
-        </w:rPr>
-      </w:pPr>
-      <w:r>
-        <w:rPr>
-          <w:rFonts w:ascii="Times New Roman" w:hAnsi="Times New Roman" w:cs="Times New Roman"/>
-          <w:sz w:val="28"/>
-          <w:szCs w:val="28"/>
-        </w:rPr>
-        <w:t>X, MIN, MAX – знаковое 16-ричное число</w:t>
-      </w:r>
-    </w:p>
-    <w:p>
-      <w:pPr>
-        <w:ind w:firstLine="709"/>
-        <w:rPr>
-          <w:rFonts w:ascii="Times New Roman" w:hAnsi="Times New Roman" w:cs="Times New Roman"/>
-          <w:sz w:val="28"/>
-          <w:szCs w:val="28"/>
-        </w:rPr>
-      </w:pPr>
-      <w:r>
-        <w:rPr>
-          <w:rFonts w:ascii="Times New Roman" w:hAnsi="Times New Roman" w:cs="Times New Roman"/>
-          <w:sz w:val="28"/>
-          <w:szCs w:val="28"/>
-        </w:rPr>
-        <w:t xml:space="preserve">DR КВУ – знаковое 8-разрядное число </w:t>
-      </w:r>
-    </w:p>
-    <w:p>
-      <w:pPr>
-        <w:pStyle w:val="2"/>
-        <w:spacing w:line="360" w:lineRule="auto"/>
-        <w:jc w:val="center"/>
-        <w:rPr>
-          <w:rFonts w:ascii="Times New Roman" w:hAnsi="Times New Roman" w:cs="Times New Roman"/>
-          <w:b/>
-          <w:bCs/>
-          <w:color w:val="000000" w:themeColor="text1"/>
-          <w:sz w:val="28"/>
-          <w:szCs w:val="28"/>
-        </w:rPr>
-      </w:pPr>
-      <w:bookmarkStart w:id="6" w:name="_Toc198051955"/>
-      <w:r>
-        <w:rPr>
-          <w:rFonts w:ascii="Times New Roman" w:hAnsi="Times New Roman" w:cs="Times New Roman"/>
-          <w:b/>
-          <w:bCs/>
-          <w:color w:val="000000" w:themeColor="text1"/>
-          <w:sz w:val="28"/>
-          <w:szCs w:val="28"/>
-        </w:rPr>
-        <w:t>Расположение в памяти ЭВМ</w:t>
+        <w:t>Тестовая программа</w:t>
       </w:r>
       <w:bookmarkEnd w:id="6"/>
     </w:p>
     <w:p>
       <w:pPr>
-        <w:spacing w:line="360" w:lineRule="auto"/>
         <w:ind w:firstLine="709"/>
-        <w:jc w:val="both"/>
-        <w:rPr>
-          <w:rFonts w:ascii="Times New Roman" w:hAnsi="Times New Roman" w:cs="Times New Roman"/>
-          <w:sz w:val="28"/>
-          <w:szCs w:val="28"/>
+        <w:rPr>
+          <w:rFonts w:ascii="Times New Roman" w:hAnsi="Times New Roman" w:cs="Times New Roman"/>
+          <w:sz w:val="28"/>
+          <w:szCs w:val="28"/>
+          <w:lang w:val="en-US"/>
         </w:rPr>
       </w:pPr>
       <w:r>
@@ -4005,32 +3830,7 @@
           <w:sz w:val="28"/>
           <w:szCs w:val="28"/>
         </w:rPr>
-        <w:t xml:space="preserve">Векторы прерываний: </w:t>
-      </w:r>
-      <w:r>
-        <w:rPr>
-          <w:rFonts w:ascii="Times New Roman" w:hAnsi="Times New Roman" w:cs="Times New Roman"/>
-          <w:sz w:val="28"/>
-          <w:szCs w:val="28"/>
-        </w:rPr>
-        <w:t>0</w:t>
-      </w:r>
-      <w:r>
-        <w:rPr>
-          <w:rFonts w:ascii="Times New Roman" w:hAnsi="Times New Roman" w:cs="Times New Roman"/>
-          <w:sz w:val="28"/>
-          <w:szCs w:val="28"/>
-          <w:lang w:val="en-US"/>
-        </w:rPr>
-        <w:t>x</w:t>
-      </w:r>
-      <w:r>
-        <w:rPr>
-          <w:rFonts w:ascii="Times New Roman" w:hAnsi="Times New Roman" w:cs="Times New Roman"/>
-          <w:sz w:val="28"/>
-          <w:szCs w:val="28"/>
-        </w:rPr>
-        <w:t>0-0</w:t>
+        <w:t xml:space="preserve">Программа для тестирования представлена в репозитории на </w:t>
       </w:r>
       <w:proofErr w:type="spellStart"/>
       <w:r>
@@ -4040,116 +3840,50 @@
           <w:szCs w:val="28"/>
           <w:lang w:val="en-US"/>
         </w:rPr>
-        <w:t>xF</w:t>
+        <w:t>github</w:t>
       </w:r>
       <w:proofErr w:type="spellEnd"/>
-    </w:p>
-    <w:p>
-      <w:pPr>
-        <w:spacing w:line="360" w:lineRule="auto"/>
-        <w:ind w:firstLine="709"/>
-        <w:jc w:val="both"/>
-        <w:rPr>
-          <w:rFonts w:ascii="Times New Roman" w:hAnsi="Times New Roman" w:cs="Times New Roman"/>
-          <w:sz w:val="28"/>
-          <w:szCs w:val="28"/>
-        </w:rPr>
-      </w:pPr>
       <w:r>
         <w:rPr>
           <w:rFonts w:ascii="Times New Roman" w:hAnsi="Times New Roman" w:cs="Times New Roman"/>
           <w:sz w:val="28"/>
           <w:szCs w:val="28"/>
         </w:rPr>
-        <w:lastRenderedPageBreak/>
-        <w:t>Переменные</w:t>
-      </w:r>
-      <w:r>
-        <w:rPr>
-          <w:rFonts w:ascii="Times New Roman" w:hAnsi="Times New Roman" w:cs="Times New Roman"/>
-          <w:sz w:val="28"/>
-          <w:szCs w:val="28"/>
-        </w:rPr>
-        <w:t xml:space="preserve">: </w:t>
-      </w:r>
-      <w:r>
-        <w:rPr>
-          <w:rFonts w:ascii="Times New Roman" w:hAnsi="Times New Roman" w:cs="Times New Roman"/>
-          <w:sz w:val="28"/>
-          <w:szCs w:val="28"/>
-        </w:rPr>
-        <w:t>0</w:t>
-      </w:r>
-      <w:r>
-        <w:rPr>
-          <w:rFonts w:ascii="Times New Roman" w:hAnsi="Times New Roman" w:cs="Times New Roman"/>
-          <w:sz w:val="28"/>
-          <w:szCs w:val="28"/>
-          <w:lang w:val="en-US"/>
-        </w:rPr>
-        <w:t>x</w:t>
-      </w:r>
-      <w:r>
-        <w:rPr>
-          <w:rFonts w:ascii="Times New Roman" w:hAnsi="Times New Roman" w:cs="Times New Roman"/>
-          <w:sz w:val="28"/>
-          <w:szCs w:val="28"/>
-        </w:rPr>
-        <w:t>03</w:t>
-      </w:r>
-      <w:r>
-        <w:rPr>
-          <w:rFonts w:ascii="Times New Roman" w:hAnsi="Times New Roman" w:cs="Times New Roman"/>
-          <w:sz w:val="28"/>
-          <w:szCs w:val="28"/>
-          <w:lang w:val="en-US"/>
-        </w:rPr>
-        <w:t>A</w:t>
-      </w:r>
-      <w:r>
-        <w:rPr>
-          <w:rFonts w:ascii="Times New Roman" w:hAnsi="Times New Roman" w:cs="Times New Roman"/>
-          <w:sz w:val="28"/>
-          <w:szCs w:val="28"/>
-        </w:rPr>
-        <w:t>-0</w:t>
-      </w:r>
-      <w:r>
-        <w:rPr>
-          <w:rFonts w:ascii="Times New Roman" w:hAnsi="Times New Roman" w:cs="Times New Roman"/>
-          <w:sz w:val="28"/>
-          <w:szCs w:val="28"/>
-          <w:lang w:val="en-US"/>
-        </w:rPr>
-        <w:t>x</w:t>
-      </w:r>
-      <w:r>
-        <w:rPr>
-          <w:rFonts w:ascii="Times New Roman" w:hAnsi="Times New Roman" w:cs="Times New Roman"/>
-          <w:sz w:val="28"/>
-          <w:szCs w:val="28"/>
-        </w:rPr>
-        <w:t>03</w:t>
-      </w:r>
-      <w:r>
-        <w:rPr>
-          <w:rFonts w:ascii="Times New Roman" w:hAnsi="Times New Roman" w:cs="Times New Roman"/>
-          <w:sz w:val="28"/>
-          <w:szCs w:val="28"/>
-          <w:lang w:val="en-US"/>
-        </w:rPr>
-        <w:t>C</w:t>
+        <w:t>:</w:t>
       </w:r>
     </w:p>
     <w:p>
       <w:pPr>
+        <w:ind w:firstLine="709"/>
+        <w:rPr>
+          <w:rFonts w:ascii="Times New Roman" w:hAnsi="Times New Roman" w:cs="Times New Roman"/>
+          <w:sz w:val="28"/>
+          <w:szCs w:val="28"/>
+          <w:lang w:val="en-US"/>
+        </w:rPr>
+      </w:pPr>
+      <w:hyperlink r:id="rId9" w:history="1">
+        <w:r>
+          <w:rPr>
+            <w:rStyle w:val="af0"/>
+            <w:rFonts w:ascii="Times New Roman" w:hAnsi="Times New Roman" w:cs="Times New Roman"/>
+            <w:sz w:val="28"/>
+            <w:szCs w:val="28"/>
+            <w:lang w:val="en-US"/>
+          </w:rPr>
+          <w:t>https://github.com/Alvas07/ITMO/blob/main/1-2%20OPD/Lab7/lab7.asm</w:t>
+        </w:r>
+      </w:hyperlink>
+    </w:p>
+    <w:p>
+      <w:pPr>
         <w:spacing w:line="360" w:lineRule="auto"/>
-        <w:ind w:firstLine="709"/>
         <w:jc w:val="both"/>
         <w:rPr>
           <w:rFonts w:ascii="Times New Roman" w:hAnsi="Times New Roman" w:cs="Times New Roman"/>
           <w:sz w:val="28"/>
           <w:szCs w:val="28"/>
+          <w:lang w:val="en-US"/>
         </w:rPr>
       </w:pPr>
       <w:r>
@@ -4157,82 +3891,7 @@
           <w:rFonts w:ascii="Times New Roman" w:hAnsi="Times New Roman" w:cs="Times New Roman"/>
           <w:sz w:val="28"/>
           <w:szCs w:val="28"/>
-        </w:rPr>
-        <w:t xml:space="preserve">Программа: </w:t>
-      </w:r>
-      <w:r>
-        <w:rPr>
-          <w:rFonts w:ascii="Times New Roman" w:hAnsi="Times New Roman" w:cs="Times New Roman"/>
-          <w:sz w:val="28"/>
-          <w:szCs w:val="28"/>
-        </w:rPr>
-        <w:t>0</w:t>
-      </w:r>
-      <w:r>
-        <w:rPr>
-          <w:rFonts w:ascii="Times New Roman" w:hAnsi="Times New Roman" w:cs="Times New Roman"/>
-          <w:sz w:val="28"/>
-          <w:szCs w:val="28"/>
           <w:lang w:val="en-US"/>
-        </w:rPr>
-        <w:t>x</w:t>
-      </w:r>
-      <w:r>
-        <w:rPr>
-          <w:rFonts w:ascii="Times New Roman" w:hAnsi="Times New Roman" w:cs="Times New Roman"/>
-          <w:sz w:val="28"/>
-          <w:szCs w:val="28"/>
-        </w:rPr>
-        <w:t>03</w:t>
-      </w:r>
-      <w:r>
-        <w:rPr>
-          <w:rFonts w:ascii="Times New Roman" w:hAnsi="Times New Roman" w:cs="Times New Roman"/>
-          <w:sz w:val="28"/>
-          <w:szCs w:val="28"/>
-          <w:lang w:val="en-US"/>
-        </w:rPr>
-        <w:t>D</w:t>
-      </w:r>
-      <w:r>
-        <w:rPr>
-          <w:rFonts w:ascii="Times New Roman" w:hAnsi="Times New Roman" w:cs="Times New Roman"/>
-          <w:sz w:val="28"/>
-          <w:szCs w:val="28"/>
-        </w:rPr>
-        <w:t>-0</w:t>
-      </w:r>
-      <w:r>
-        <w:rPr>
-          <w:rFonts w:ascii="Times New Roman" w:hAnsi="Times New Roman" w:cs="Times New Roman"/>
-          <w:sz w:val="28"/>
-          <w:szCs w:val="28"/>
-          <w:lang w:val="en-US"/>
-        </w:rPr>
-        <w:t>x</w:t>
-      </w:r>
-      <w:r>
-        <w:rPr>
-          <w:rFonts w:ascii="Times New Roman" w:hAnsi="Times New Roman" w:cs="Times New Roman"/>
-          <w:sz w:val="28"/>
-          <w:szCs w:val="28"/>
-        </w:rPr>
-        <w:t>04</w:t>
-      </w:r>
-      <w:r>
-        <w:rPr>
-          <w:rFonts w:ascii="Times New Roman" w:hAnsi="Times New Roman" w:cs="Times New Roman"/>
-          <w:sz w:val="28"/>
-          <w:szCs w:val="28"/>
-          <w:lang w:val="en-US"/>
-        </w:rPr>
-        <w:t>A</w:t>
-      </w:r>
-      <w:r>
-        <w:rPr>
-          <w:rFonts w:ascii="Times New Roman" w:hAnsi="Times New Roman" w:cs="Times New Roman"/>
-          <w:sz w:val="28"/>
-          <w:szCs w:val="28"/>
         </w:rPr>
         <w:br w:type="page"/>
       </w:r>
@@ -4251,7 +3910,7 @@
           <w:szCs w:val="28"/>
         </w:rPr>
       </w:pPr>
-      <w:bookmarkStart w:id="7" w:name="_Toc198051956"/>
+      <w:bookmarkStart w:id="7" w:name="_Toc200121124"/>
       <w:r>
         <w:rPr>
           <w:rFonts w:ascii="Times New Roman" w:hAnsi="Times New Roman" w:cs="Times New Roman"/>
@@ -4290,7 +3949,11 @@
     </w:p>
     <w:p>
       <w:pPr>
-        <w:ind w:left="709"/>
+        <w:pStyle w:val="a7"/>
+        <w:numPr>
+          <w:ilvl w:val="0"/>
+          <w:numId w:val="26"/>
+        </w:numPr>
         <w:rPr>
           <w:rFonts w:ascii="Times New Roman" w:hAnsi="Times New Roman" w:cs="Times New Roman"/>
           <w:sz w:val="28"/>
@@ -4303,30 +3966,70 @@
           <w:sz w:val="28"/>
           <w:szCs w:val="28"/>
         </w:rPr>
-        <w:t>1. Загрузить текст программы в БЭВМ.</w:t>
+        <w:t>Запустить БЭВМ с помощью команды</w:t>
+      </w:r>
+      <w:r>
+        <w:rPr>
+          <w:rFonts w:ascii="Times New Roman" w:hAnsi="Times New Roman" w:cs="Times New Roman"/>
+          <w:sz w:val="28"/>
+          <w:szCs w:val="28"/>
+        </w:rPr>
+        <w:t>:</w:t>
+      </w:r>
+      <w:r>
+        <w:rPr>
+          <w:rFonts w:ascii="Times New Roman" w:hAnsi="Times New Roman" w:cs="Times New Roman"/>
+          <w:sz w:val="28"/>
+          <w:szCs w:val="28"/>
+        </w:rPr>
+        <w:t xml:space="preserve"> </w:t>
       </w:r>
     </w:p>
     <w:p>
       <w:pPr>
-        <w:ind w:left="709"/>
-        <w:rPr>
-          <w:rFonts w:ascii="Times New Roman" w:hAnsi="Times New Roman" w:cs="Times New Roman"/>
+        <w:spacing w:line="276" w:lineRule="auto"/>
+        <w:ind w:left="567" w:right="140" w:firstLine="567"/>
+        <w:jc w:val="both"/>
+        <w:rPr>
+          <w:rFonts w:ascii="Courier New" w:hAnsi="Courier New" w:cs="Courier New"/>
           <w:sz w:val="28"/>
           <w:szCs w:val="28"/>
         </w:rPr>
       </w:pPr>
       <w:r>
         <w:rPr>
-          <w:rFonts w:ascii="Times New Roman" w:hAnsi="Times New Roman" w:cs="Times New Roman"/>
-          <w:sz w:val="28"/>
-          <w:szCs w:val="28"/>
-        </w:rPr>
-        <w:t>2. Заменить NOP по нужному адресу на HLT.</w:t>
+          <w:rFonts w:ascii="Courier New" w:hAnsi="Courier New" w:cs="Courier New"/>
+          <w:sz w:val="28"/>
+          <w:szCs w:val="28"/>
+        </w:rPr>
+        <w:t>java -jar -</w:t>
+      </w:r>
+      <w:proofErr w:type="spellStart"/>
+      <w:r>
+        <w:rPr>
+          <w:rFonts w:ascii="Courier New" w:hAnsi="Courier New" w:cs="Courier New"/>
+          <w:sz w:val="28"/>
+          <w:szCs w:val="28"/>
+        </w:rPr>
+        <w:t>Dmode</w:t>
+      </w:r>
+      <w:proofErr w:type="spellEnd"/>
+      <w:r>
+        <w:rPr>
+          <w:rFonts w:ascii="Courier New" w:hAnsi="Courier New" w:cs="Courier New"/>
+          <w:sz w:val="28"/>
+          <w:szCs w:val="28"/>
+        </w:rPr>
+        <w:t>=dual bcomp-ng.jar</w:t>
       </w:r>
     </w:p>
     <w:p>
       <w:pPr>
-        <w:ind w:left="709"/>
+        <w:pStyle w:val="a7"/>
+        <w:numPr>
+          <w:ilvl w:val="0"/>
+          <w:numId w:val="26"/>
+        </w:numPr>
         <w:rPr>
           <w:rFonts w:ascii="Times New Roman" w:hAnsi="Times New Roman" w:cs="Times New Roman"/>
           <w:sz w:val="28"/>
@@ -4339,82 +4042,125 @@
           <w:sz w:val="28"/>
           <w:szCs w:val="28"/>
         </w:rPr>
-        <w:t>3. Запустить программу в режиме РАБОТА.</w:t>
+        <w:t>Ввести в консоль следующие команды:</w:t>
       </w:r>
     </w:p>
     <w:p>
       <w:pPr>
-        <w:ind w:left="709"/>
-        <w:rPr>
-          <w:rFonts w:ascii="Times New Roman" w:hAnsi="Times New Roman" w:cs="Times New Roman"/>
+        <w:pStyle w:val="a7"/>
+        <w:numPr>
+          <w:ilvl w:val="1"/>
+          <w:numId w:val="26"/>
+        </w:numPr>
+        <w:rPr>
+          <w:rFonts w:ascii="Courier New" w:hAnsi="Courier New" w:cs="Courier New"/>
           <w:sz w:val="28"/>
           <w:szCs w:val="28"/>
         </w:rPr>
       </w:pPr>
       <w:r>
         <w:rPr>
-          <w:rFonts w:ascii="Times New Roman" w:hAnsi="Times New Roman" w:cs="Times New Roman"/>
-          <w:sz w:val="28"/>
-          <w:szCs w:val="28"/>
-        </w:rPr>
-        <w:t>4. Установить «Готовность ВУ-</w:t>
+          <w:rFonts w:ascii="Courier New" w:hAnsi="Courier New" w:cs="Courier New"/>
+          <w:sz w:val="28"/>
+          <w:szCs w:val="28"/>
+          <w:lang w:val="en-US"/>
+        </w:rPr>
+        <w:t>m</w:t>
       </w:r>
       <w:r>
         <w:rPr>
-          <w:rFonts w:ascii="Times New Roman" w:hAnsi="Times New Roman" w:cs="Times New Roman"/>
-          <w:sz w:val="28"/>
-          <w:szCs w:val="28"/>
-        </w:rPr>
-        <w:t>1</w:t>
-      </w:r>
-      <w:r>
-        <w:rPr>
-          <w:rFonts w:ascii="Times New Roman" w:hAnsi="Times New Roman" w:cs="Times New Roman"/>
-          <w:sz w:val="28"/>
-          <w:szCs w:val="28"/>
-        </w:rPr>
-        <w:t>».</w:t>
+          <w:rFonts w:ascii="Courier New" w:hAnsi="Courier New" w:cs="Courier New"/>
+          <w:sz w:val="28"/>
+          <w:szCs w:val="28"/>
+        </w:rPr>
+        <w:t>a</w:t>
       </w:r>
     </w:p>
     <w:p>
       <w:pPr>
-        <w:ind w:left="709"/>
-        <w:rPr>
-          <w:rFonts w:ascii="Times New Roman" w:hAnsi="Times New Roman" w:cs="Times New Roman"/>
+        <w:pStyle w:val="a7"/>
+        <w:numPr>
+          <w:ilvl w:val="1"/>
+          <w:numId w:val="26"/>
+        </w:numPr>
+        <w:rPr>
+          <w:rFonts w:ascii="Courier New" w:hAnsi="Courier New" w:cs="Courier New"/>
           <w:sz w:val="28"/>
           <w:szCs w:val="28"/>
         </w:rPr>
       </w:pPr>
       <w:r>
         <w:rPr>
-          <w:rFonts w:ascii="Times New Roman" w:hAnsi="Times New Roman" w:cs="Times New Roman"/>
-          <w:sz w:val="28"/>
-          <w:szCs w:val="28"/>
-        </w:rPr>
-        <w:t>5. Дождаться останова.</w:t>
+          <w:rFonts w:ascii="Courier New" w:hAnsi="Courier New" w:cs="Courier New"/>
+          <w:sz w:val="28"/>
+          <w:szCs w:val="28"/>
+          <w:lang w:val="en-US"/>
+        </w:rPr>
+        <w:t>m</w:t>
+      </w:r>
+      <w:r>
+        <w:rPr>
+          <w:rFonts w:ascii="Courier New" w:hAnsi="Courier New" w:cs="Courier New"/>
+          <w:sz w:val="28"/>
+          <w:szCs w:val="28"/>
+        </w:rPr>
+        <w:t xml:space="preserve">w </w:t>
+      </w:r>
+      <w:r>
+        <w:rPr>
+          <w:rFonts w:ascii="Courier New" w:hAnsi="Courier New" w:cs="Courier New"/>
+          <w:sz w:val="28"/>
+          <w:szCs w:val="28"/>
+        </w:rPr>
+        <w:t>0001020001</w:t>
       </w:r>
     </w:p>
     <w:p>
       <w:pPr>
-        <w:ind w:left="709"/>
-        <w:rPr>
-          <w:rFonts w:ascii="Times New Roman" w:hAnsi="Times New Roman" w:cs="Times New Roman"/>
+        <w:pStyle w:val="a7"/>
+        <w:numPr>
+          <w:ilvl w:val="1"/>
+          <w:numId w:val="26"/>
+        </w:numPr>
+        <w:rPr>
+          <w:rFonts w:ascii="Courier New" w:hAnsi="Courier New" w:cs="Courier New"/>
           <w:sz w:val="28"/>
           <w:szCs w:val="28"/>
         </w:rPr>
       </w:pPr>
       <w:r>
         <w:rPr>
-          <w:rFonts w:ascii="Times New Roman" w:hAnsi="Times New Roman" w:cs="Times New Roman"/>
-          <w:sz w:val="28"/>
-          <w:szCs w:val="28"/>
-        </w:rPr>
-        <w:t>6. Записать текущее значение X из памяти БЭВМ:</w:t>
+          <w:rFonts w:ascii="Courier New" w:hAnsi="Courier New" w:cs="Courier New"/>
+          <w:sz w:val="28"/>
+          <w:szCs w:val="28"/>
+          <w:lang w:val="en-US"/>
+        </w:rPr>
+        <w:t>m</w:t>
+      </w:r>
+      <w:r>
+        <w:rPr>
+          <w:rFonts w:ascii="Courier New" w:hAnsi="Courier New" w:cs="Courier New"/>
+          <w:sz w:val="28"/>
+          <w:szCs w:val="28"/>
+        </w:rPr>
+        <w:t xml:space="preserve">w </w:t>
+      </w:r>
+      <w:r>
+        <w:rPr>
+          <w:rFonts w:ascii="Courier New" w:hAnsi="Courier New" w:cs="Courier New"/>
+          <w:sz w:val="28"/>
+          <w:szCs w:val="28"/>
+        </w:rPr>
+        <w:t>8055101040</w:t>
       </w:r>
     </w:p>
     <w:p>
       <w:pPr>
-        <w:ind w:left="1416"/>
+        <w:pStyle w:val="a7"/>
+        <w:numPr>
+          <w:ilvl w:val="0"/>
+          <w:numId w:val="26"/>
+        </w:numPr>
         <w:rPr>
           <w:rFonts w:ascii="Times New Roman" w:hAnsi="Times New Roman" w:cs="Times New Roman"/>
           <w:sz w:val="28"/>
@@ -4427,12 +4173,48 @@
           <w:sz w:val="28"/>
           <w:szCs w:val="28"/>
         </w:rPr>
-        <w:t>1. Запомнить текущее состояние счетчика команд.</w:t>
+        <w:t>Загрузить в БЭВМ программу lab7.</w:t>
+      </w:r>
+      <w:proofErr w:type="spellStart"/>
+      <w:r>
+        <w:rPr>
+          <w:rFonts w:ascii="Times New Roman" w:hAnsi="Times New Roman" w:cs="Times New Roman"/>
+          <w:sz w:val="28"/>
+          <w:szCs w:val="28"/>
+        </w:rPr>
+        <w:t>asm</w:t>
+      </w:r>
+      <w:proofErr w:type="spellEnd"/>
+    </w:p>
+    <w:p>
+      <w:pPr>
+        <w:pStyle w:val="a7"/>
+        <w:numPr>
+          <w:ilvl w:val="0"/>
+          <w:numId w:val="26"/>
+        </w:numPr>
+        <w:rPr>
+          <w:rFonts w:ascii="Times New Roman" w:hAnsi="Times New Roman" w:cs="Times New Roman"/>
+          <w:sz w:val="28"/>
+          <w:szCs w:val="28"/>
+        </w:rPr>
+      </w:pPr>
+      <w:r>
+        <w:rPr>
+          <w:rFonts w:ascii="Times New Roman" w:hAnsi="Times New Roman" w:cs="Times New Roman"/>
+          <w:sz w:val="28"/>
+          <w:szCs w:val="28"/>
+        </w:rPr>
+        <w:t>Загрузить в ячейки 0x190-0x197 значения для тестирования</w:t>
       </w:r>
     </w:p>
     <w:p>
       <w:pPr>
-        <w:ind w:left="1416"/>
+        <w:pStyle w:val="a7"/>
+        <w:numPr>
+          <w:ilvl w:val="0"/>
+          <w:numId w:val="26"/>
+        </w:numPr>
         <w:rPr>
           <w:rFonts w:ascii="Times New Roman" w:hAnsi="Times New Roman" w:cs="Times New Roman"/>
           <w:sz w:val="28"/>
@@ -4445,21 +4227,16 @@
           <w:sz w:val="28"/>
           <w:szCs w:val="28"/>
         </w:rPr>
-        <w:t>2. Ввести в клавишный регистр значение 0x03</w:t>
-      </w:r>
-      <w:r>
-        <w:rPr>
-          <w:rFonts w:ascii="Times New Roman" w:hAnsi="Times New Roman" w:cs="Times New Roman"/>
-          <w:sz w:val="28"/>
-          <w:szCs w:val="28"/>
-          <w:lang w:val="en-US"/>
-        </w:rPr>
-        <w:t>A</w:t>
+        <w:t>Загрузить в ячейки 0x1A0-0x1A7 верные результаты работы для тестов.</w:t>
       </w:r>
     </w:p>
     <w:p>
       <w:pPr>
-        <w:ind w:left="1416"/>
+        <w:pStyle w:val="a7"/>
+        <w:numPr>
+          <w:ilvl w:val="0"/>
+          <w:numId w:val="26"/>
+        </w:numPr>
         <w:rPr>
           <w:rFonts w:ascii="Times New Roman" w:hAnsi="Times New Roman" w:cs="Times New Roman"/>
           <w:sz w:val="28"/>
@@ -4472,12 +4249,16 @@
           <w:sz w:val="28"/>
           <w:szCs w:val="28"/>
         </w:rPr>
-        <w:t>3. Нажать «Ввод адреса».</w:t>
+        <w:t>Запустить программу</w:t>
       </w:r>
     </w:p>
     <w:p>
       <w:pPr>
-        <w:ind w:left="1416"/>
+        <w:pStyle w:val="a7"/>
+        <w:numPr>
+          <w:ilvl w:val="0"/>
+          <w:numId w:val="26"/>
+        </w:numPr>
         <w:rPr>
           <w:rFonts w:ascii="Times New Roman" w:hAnsi="Times New Roman" w:cs="Times New Roman"/>
           <w:sz w:val="28"/>
@@ -4490,448 +4271,7 @@
           <w:sz w:val="28"/>
           <w:szCs w:val="28"/>
         </w:rPr>
-        <w:t>4. Нажать «Чтение».</w:t>
-      </w:r>
-    </w:p>
-    <w:p>
-      <w:pPr>
-        <w:ind w:left="1416"/>
-        <w:rPr>
-          <w:rFonts w:ascii="Times New Roman" w:hAnsi="Times New Roman" w:cs="Times New Roman"/>
-          <w:sz w:val="28"/>
-          <w:szCs w:val="28"/>
-        </w:rPr>
-      </w:pPr>
-      <w:r>
-        <w:rPr>
-          <w:rFonts w:ascii="Times New Roman" w:hAnsi="Times New Roman" w:cs="Times New Roman"/>
-          <w:sz w:val="28"/>
-          <w:szCs w:val="28"/>
-        </w:rPr>
-        <w:t>5. Записать значение регистра данных.</w:t>
-      </w:r>
-    </w:p>
-    <w:p>
-      <w:pPr>
-        <w:ind w:left="1416"/>
-        <w:rPr>
-          <w:rFonts w:ascii="Times New Roman" w:hAnsi="Times New Roman" w:cs="Times New Roman"/>
-          <w:sz w:val="28"/>
-          <w:szCs w:val="28"/>
-        </w:rPr>
-      </w:pPr>
-      <w:r>
-        <w:rPr>
-          <w:rFonts w:ascii="Times New Roman" w:hAnsi="Times New Roman" w:cs="Times New Roman"/>
-          <w:sz w:val="28"/>
-          <w:szCs w:val="28"/>
-        </w:rPr>
-        <w:t>6. Вернуть счетчик команд в исходное состояние.</w:t>
-      </w:r>
-    </w:p>
-    <w:p>
-      <w:pPr>
-        <w:ind w:left="709"/>
-        <w:rPr>
-          <w:rFonts w:ascii="Times New Roman" w:hAnsi="Times New Roman" w:cs="Times New Roman"/>
-          <w:sz w:val="28"/>
-          <w:szCs w:val="28"/>
-        </w:rPr>
-      </w:pPr>
-      <w:r>
-        <w:rPr>
-          <w:rFonts w:ascii="Times New Roman" w:hAnsi="Times New Roman" w:cs="Times New Roman"/>
-          <w:sz w:val="28"/>
-          <w:szCs w:val="28"/>
-        </w:rPr>
-        <w:t>7. Записать результат обработки прерывания – содержимое DR контроллера ВУ-</w:t>
-      </w:r>
-      <w:r>
-        <w:rPr>
-          <w:rFonts w:ascii="Times New Roman" w:hAnsi="Times New Roman" w:cs="Times New Roman"/>
-          <w:sz w:val="28"/>
-          <w:szCs w:val="28"/>
-        </w:rPr>
-        <w:t>1</w:t>
-      </w:r>
-    </w:p>
-    <w:p>
-      <w:pPr>
-        <w:ind w:left="709"/>
-        <w:rPr>
-          <w:rFonts w:ascii="Times New Roman" w:hAnsi="Times New Roman" w:cs="Times New Roman"/>
-          <w:sz w:val="28"/>
-          <w:szCs w:val="28"/>
-        </w:rPr>
-      </w:pPr>
-      <w:r>
-        <w:rPr>
-          <w:rFonts w:ascii="Times New Roman" w:hAnsi="Times New Roman" w:cs="Times New Roman"/>
-          <w:sz w:val="28"/>
-          <w:szCs w:val="28"/>
-        </w:rPr>
-        <w:t>8. Рассчитать ожидаемое значение обработки прерывания</w:t>
-      </w:r>
-    </w:p>
-    <w:p>
-      <w:pPr>
-        <w:ind w:left="709"/>
-        <w:rPr>
-          <w:rFonts w:ascii="Times New Roman" w:hAnsi="Times New Roman" w:cs="Times New Roman"/>
-          <w:sz w:val="28"/>
-          <w:szCs w:val="28"/>
-        </w:rPr>
-      </w:pPr>
-      <w:r>
-        <w:rPr>
-          <w:rFonts w:ascii="Times New Roman" w:hAnsi="Times New Roman" w:cs="Times New Roman"/>
-          <w:sz w:val="28"/>
-          <w:szCs w:val="28"/>
-        </w:rPr>
-        <w:t>9. Нажать «Продолжение».</w:t>
-      </w:r>
-    </w:p>
-    <w:p>
-      <w:pPr>
-        <w:ind w:left="709"/>
-        <w:rPr>
-          <w:rFonts w:ascii="Times New Roman" w:hAnsi="Times New Roman" w:cs="Times New Roman"/>
-          <w:sz w:val="28"/>
-          <w:szCs w:val="28"/>
-        </w:rPr>
-      </w:pPr>
-      <w:r>
-        <w:rPr>
-          <w:rFonts w:ascii="Times New Roman" w:hAnsi="Times New Roman" w:cs="Times New Roman"/>
-          <w:sz w:val="28"/>
-          <w:szCs w:val="28"/>
-        </w:rPr>
-        <w:t>10. Ввести в ВУ-</w:t>
-      </w:r>
-      <w:r>
-        <w:rPr>
-          <w:rFonts w:ascii="Times New Roman" w:hAnsi="Times New Roman" w:cs="Times New Roman"/>
-          <w:sz w:val="28"/>
-          <w:szCs w:val="28"/>
-        </w:rPr>
-        <w:t>3</w:t>
-      </w:r>
-      <w:r>
-        <w:rPr>
-          <w:rFonts w:ascii="Times New Roman" w:hAnsi="Times New Roman" w:cs="Times New Roman"/>
-          <w:sz w:val="28"/>
-          <w:szCs w:val="28"/>
-        </w:rPr>
-        <w:t xml:space="preserve"> произвольное число, записать его</w:t>
-      </w:r>
-    </w:p>
-    <w:p>
-      <w:pPr>
-        <w:ind w:left="709"/>
-        <w:rPr>
-          <w:rFonts w:ascii="Times New Roman" w:hAnsi="Times New Roman" w:cs="Times New Roman"/>
-          <w:sz w:val="28"/>
-          <w:szCs w:val="28"/>
-        </w:rPr>
-      </w:pPr>
-      <w:r>
-        <w:rPr>
-          <w:rFonts w:ascii="Times New Roman" w:hAnsi="Times New Roman" w:cs="Times New Roman"/>
-          <w:sz w:val="28"/>
-          <w:szCs w:val="28"/>
-        </w:rPr>
-        <w:t>11. Установить «Готовность ВУ-</w:t>
-      </w:r>
-      <w:r>
-        <w:rPr>
-          <w:rFonts w:ascii="Times New Roman" w:hAnsi="Times New Roman" w:cs="Times New Roman"/>
-          <w:sz w:val="28"/>
-          <w:szCs w:val="28"/>
-        </w:rPr>
-        <w:t>3</w:t>
-      </w:r>
-      <w:r>
-        <w:rPr>
-          <w:rFonts w:ascii="Times New Roman" w:hAnsi="Times New Roman" w:cs="Times New Roman"/>
-          <w:sz w:val="28"/>
-          <w:szCs w:val="28"/>
-        </w:rPr>
-        <w:t>».</w:t>
-      </w:r>
-    </w:p>
-    <w:p>
-      <w:pPr>
-        <w:ind w:left="709"/>
-        <w:rPr>
-          <w:rFonts w:ascii="Times New Roman" w:hAnsi="Times New Roman" w:cs="Times New Roman"/>
-          <w:sz w:val="28"/>
-          <w:szCs w:val="28"/>
-        </w:rPr>
-      </w:pPr>
-      <w:r>
-        <w:rPr>
-          <w:rFonts w:ascii="Times New Roman" w:hAnsi="Times New Roman" w:cs="Times New Roman"/>
-          <w:sz w:val="28"/>
-          <w:szCs w:val="28"/>
-        </w:rPr>
-        <w:t>12. Дождаться останова.</w:t>
-      </w:r>
-    </w:p>
-    <w:p>
-      <w:pPr>
-        <w:ind w:left="709"/>
-        <w:rPr>
-          <w:rFonts w:ascii="Times New Roman" w:hAnsi="Times New Roman" w:cs="Times New Roman"/>
-          <w:sz w:val="28"/>
-          <w:szCs w:val="28"/>
-        </w:rPr>
-      </w:pPr>
-      <w:r>
-        <w:rPr>
-          <w:rFonts w:ascii="Times New Roman" w:hAnsi="Times New Roman" w:cs="Times New Roman"/>
-          <w:sz w:val="28"/>
-          <w:szCs w:val="28"/>
-        </w:rPr>
-        <w:t>13. Записать текущее значение X из памяти БЭВМ, также, как и в пункте 6.</w:t>
-      </w:r>
-    </w:p>
-    <w:p>
-      <w:pPr>
-        <w:ind w:left="709"/>
-        <w:rPr>
-          <w:rFonts w:ascii="Times New Roman" w:hAnsi="Times New Roman" w:cs="Times New Roman"/>
-          <w:sz w:val="28"/>
-          <w:szCs w:val="28"/>
-        </w:rPr>
-      </w:pPr>
-      <w:r>
-        <w:rPr>
-          <w:rFonts w:ascii="Times New Roman" w:hAnsi="Times New Roman" w:cs="Times New Roman"/>
-          <w:sz w:val="28"/>
-          <w:szCs w:val="28"/>
-        </w:rPr>
-        <w:t>14. Нажать «Продолжение».</w:t>
-      </w:r>
-    </w:p>
-    <w:p>
-      <w:pPr>
-        <w:ind w:left="709"/>
-        <w:rPr>
-          <w:rFonts w:ascii="Times New Roman" w:hAnsi="Times New Roman" w:cs="Times New Roman"/>
-          <w:sz w:val="28"/>
-          <w:szCs w:val="28"/>
-        </w:rPr>
-      </w:pPr>
-      <w:r>
-        <w:rPr>
-          <w:rFonts w:ascii="Times New Roman" w:hAnsi="Times New Roman" w:cs="Times New Roman"/>
-          <w:sz w:val="28"/>
-          <w:szCs w:val="28"/>
-        </w:rPr>
-        <w:t>15. Записать текущее значение X из памяти БЭВМ, также, как и в пункте 6.</w:t>
-      </w:r>
-    </w:p>
-    <w:p>
-      <w:pPr>
-        <w:ind w:left="709"/>
-        <w:rPr>
-          <w:rFonts w:ascii="Times New Roman" w:hAnsi="Times New Roman" w:cs="Times New Roman"/>
-          <w:sz w:val="28"/>
-          <w:szCs w:val="28"/>
-        </w:rPr>
-      </w:pPr>
-      <w:r>
-        <w:rPr>
-          <w:rFonts w:ascii="Times New Roman" w:hAnsi="Times New Roman" w:cs="Times New Roman"/>
-          <w:sz w:val="28"/>
-          <w:szCs w:val="28"/>
-        </w:rPr>
-        <w:t>16. Рассчитать ожидаемое значение переменной X после обработки прерывания</w:t>
-      </w:r>
-    </w:p>
-    <w:p>
-      <w:pPr>
-        <w:ind w:left="709"/>
-        <w:rPr>
-          <w:rFonts w:ascii="Times New Roman" w:hAnsi="Times New Roman" w:cs="Times New Roman"/>
-          <w:sz w:val="28"/>
-          <w:szCs w:val="28"/>
-        </w:rPr>
-      </w:pPr>
-      <w:r>
-        <w:rPr>
-          <w:rFonts w:ascii="Times New Roman" w:hAnsi="Times New Roman" w:cs="Times New Roman"/>
-          <w:sz w:val="28"/>
-          <w:szCs w:val="28"/>
-        </w:rPr>
-        <w:lastRenderedPageBreak/>
-        <w:t>17. Сравнить значения, полученные в пунктах 15, 16. Если они равные – программа работает верно.</w:t>
-      </w:r>
-    </w:p>
-    <w:p>
-      <w:pPr>
-        <w:ind w:left="709"/>
-        <w:rPr>
-          <w:rFonts w:ascii="Times New Roman" w:hAnsi="Times New Roman" w:cs="Times New Roman"/>
-          <w:b/>
-          <w:bCs/>
-          <w:sz w:val="28"/>
-          <w:szCs w:val="28"/>
-        </w:rPr>
-      </w:pPr>
-      <w:r>
-        <w:rPr>
-          <w:rFonts w:ascii="Times New Roman" w:hAnsi="Times New Roman" w:cs="Times New Roman"/>
-          <w:b/>
-          <w:bCs/>
-          <w:sz w:val="28"/>
-          <w:szCs w:val="28"/>
-        </w:rPr>
-        <w:t>Проверка основной программы:</w:t>
-      </w:r>
-    </w:p>
-    <w:p>
-      <w:pPr>
-        <w:ind w:left="709"/>
-        <w:rPr>
-          <w:rFonts w:ascii="Times New Roman" w:hAnsi="Times New Roman" w:cs="Times New Roman"/>
-          <w:sz w:val="28"/>
-          <w:szCs w:val="28"/>
-        </w:rPr>
-      </w:pPr>
-      <w:r>
-        <w:rPr>
-          <w:rFonts w:ascii="Times New Roman" w:hAnsi="Times New Roman" w:cs="Times New Roman"/>
-          <w:sz w:val="28"/>
-          <w:szCs w:val="28"/>
-        </w:rPr>
-        <w:t>1. Загрузить текст программы в БЭВМ.</w:t>
-      </w:r>
-    </w:p>
-    <w:p>
-      <w:pPr>
-        <w:ind w:left="709"/>
-        <w:rPr>
-          <w:rFonts w:ascii="Times New Roman" w:hAnsi="Times New Roman" w:cs="Times New Roman"/>
-          <w:sz w:val="28"/>
-          <w:szCs w:val="28"/>
-        </w:rPr>
-      </w:pPr>
-      <w:r>
-        <w:rPr>
-          <w:rFonts w:ascii="Times New Roman" w:hAnsi="Times New Roman" w:cs="Times New Roman"/>
-          <w:sz w:val="28"/>
-          <w:szCs w:val="28"/>
-        </w:rPr>
-        <w:t>2. Записать в переменную X минимальное по ОДЗ значение (-6</w:t>
-      </w:r>
-      <w:r>
-        <w:rPr>
-          <w:rFonts w:ascii="Times New Roman" w:hAnsi="Times New Roman" w:cs="Times New Roman"/>
-          <w:sz w:val="28"/>
-          <w:szCs w:val="28"/>
-        </w:rPr>
-        <w:t>1</w:t>
-      </w:r>
-      <w:r>
-        <w:rPr>
-          <w:rFonts w:ascii="Times New Roman" w:hAnsi="Times New Roman" w:cs="Times New Roman"/>
-          <w:sz w:val="28"/>
-          <w:szCs w:val="28"/>
-        </w:rPr>
-        <w:t>)</w:t>
-      </w:r>
-    </w:p>
-    <w:p>
-      <w:pPr>
-        <w:ind w:left="709"/>
-        <w:rPr>
-          <w:rFonts w:ascii="Times New Roman" w:hAnsi="Times New Roman" w:cs="Times New Roman"/>
-          <w:sz w:val="28"/>
-          <w:szCs w:val="28"/>
-        </w:rPr>
-      </w:pPr>
-      <w:r>
-        <w:rPr>
-          <w:rFonts w:ascii="Times New Roman" w:hAnsi="Times New Roman" w:cs="Times New Roman"/>
-          <w:sz w:val="28"/>
-          <w:szCs w:val="28"/>
-        </w:rPr>
-        <w:t>3. Запустить программу в режиме останова.</w:t>
-      </w:r>
-    </w:p>
-    <w:p>
-      <w:pPr>
-        <w:ind w:left="709"/>
-        <w:rPr>
-          <w:rFonts w:ascii="Times New Roman" w:hAnsi="Times New Roman" w:cs="Times New Roman"/>
-          <w:sz w:val="28"/>
-          <w:szCs w:val="28"/>
-        </w:rPr>
-      </w:pPr>
-      <w:r>
-        <w:rPr>
-          <w:rFonts w:ascii="Times New Roman" w:hAnsi="Times New Roman" w:cs="Times New Roman"/>
-          <w:sz w:val="28"/>
-          <w:szCs w:val="28"/>
-        </w:rPr>
-        <w:t xml:space="preserve">4. Пройти нужное количество шагов программы, убедиться, что при увеличении X на </w:t>
-      </w:r>
-      <w:r>
-        <w:rPr>
-          <w:rFonts w:ascii="Times New Roman" w:hAnsi="Times New Roman" w:cs="Times New Roman"/>
-          <w:sz w:val="28"/>
-          <w:szCs w:val="28"/>
-        </w:rPr>
-        <w:t xml:space="preserve">1 </w:t>
-      </w:r>
-      <w:r>
-        <w:rPr>
-          <w:rFonts w:ascii="Times New Roman" w:hAnsi="Times New Roman" w:cs="Times New Roman"/>
-          <w:sz w:val="28"/>
-          <w:szCs w:val="28"/>
-        </w:rPr>
-        <w:t>после момента, когда он</w:t>
-      </w:r>
-      <w:r>
-        <w:rPr>
-          <w:rFonts w:ascii="Times New Roman" w:hAnsi="Times New Roman" w:cs="Times New Roman"/>
-          <w:sz w:val="28"/>
-          <w:szCs w:val="28"/>
-        </w:rPr>
-        <w:t xml:space="preserve"> </w:t>
-      </w:r>
-      <w:r>
-        <w:rPr>
-          <w:rFonts w:ascii="Times New Roman" w:hAnsi="Times New Roman" w:cs="Times New Roman"/>
-          <w:sz w:val="28"/>
-          <w:szCs w:val="28"/>
-        </w:rPr>
-        <w:t>станет</w:t>
-      </w:r>
-      <w:r>
-        <w:rPr>
-          <w:rFonts w:ascii="Times New Roman" w:hAnsi="Times New Roman" w:cs="Times New Roman"/>
-          <w:sz w:val="28"/>
-          <w:szCs w:val="28"/>
-        </w:rPr>
-        <w:t xml:space="preserve"> равен </w:t>
-      </w:r>
-      <w:r>
-        <w:rPr>
-          <w:rFonts w:ascii="Times New Roman" w:hAnsi="Times New Roman" w:cs="Times New Roman"/>
-          <w:sz w:val="28"/>
-          <w:szCs w:val="28"/>
-        </w:rPr>
-        <w:t>66</w:t>
-      </w:r>
-      <w:r>
-        <w:rPr>
-          <w:rFonts w:ascii="Times New Roman" w:hAnsi="Times New Roman" w:cs="Times New Roman"/>
-          <w:sz w:val="28"/>
-          <w:szCs w:val="28"/>
-        </w:rPr>
-        <w:t>, происходит сброс значения в минимальное по ОДЗ.</w:t>
+        <w:t>Проверить ячейку 0x1B0. Если в ней будет число 0x00FF, то все 8 тестов пройдены верно. Во всех остальных случаях произошла ошибка.</w:t>
       </w:r>
     </w:p>
     <w:p>
@@ -4965,7 +4305,7 @@
           <w:szCs w:val="28"/>
         </w:rPr>
       </w:pPr>
-      <w:bookmarkStart w:id="8" w:name="_Toc198051957"/>
+      <w:bookmarkStart w:id="8" w:name="_Toc200121125"/>
       <w:r>
         <w:rPr>
           <w:rFonts w:ascii="Times New Roman" w:hAnsi="Times New Roman" w:cs="Times New Roman"/>
@@ -5005,12 +4345,12 @@
           <w:sz w:val="28"/>
           <w:szCs w:val="28"/>
         </w:rPr>
-        <w:t>изучил обмен данными с ВУ-1 и ВУ-3 в режиме прерываний. Научился писать программы с прерываниями на Ассемблер БЭВМ.</w:t>
+        <w:t>научился синтезировать команды БЭВМ с помощью микрокоманд и писать для них свои тестирующие программы.</w:t>
       </w:r>
     </w:p>
     <w:sectPr>
-      <w:footerReference w:type="even" r:id="rId9"/>
-      <w:footerReference w:type="default" r:id="rId10"/>
+      <w:footerReference w:type="even" r:id="rId10"/>
+      <w:footerReference w:type="default" r:id="rId11"/>
       <w:pgSz w:w="11906" w:h="16838"/>
       <w:pgMar w:top="1134" w:right="851" w:bottom="1134" w:left="1701" w:header="709" w:footer="709" w:gutter="0"/>
       <w:pgNumType w:start="1"/>
@@ -5368,6 +4708,95 @@
     </w:lvl>
   </w:abstractNum>
   <w:abstractNum w:abstractNumId="2" w15:restartNumberingAfterBreak="0">
+    <w:nsid w:val="14A12A0F"/>
+    <w:multiLevelType w:val="hybridMultilevel"/>
+    <w:tmpl w:val="25DE0546"/>
+    <w:lvl w:ilvl="0" w:tplc="945E719E">
+      <w:start w:val="1"/>
+      <w:numFmt w:val="decimal"/>
+      <w:lvlText w:val="%1."/>
+      <w:lvlJc w:val="left"/>
+      <w:pPr>
+        <w:ind w:left="1069" w:hanging="360"/>
+      </w:pPr>
+      <w:rPr>
+        <w:rFonts w:hint="default"/>
+      </w:rPr>
+    </w:lvl>
+    <w:lvl w:ilvl="1" w:tplc="04190019">
+      <w:start w:val="1"/>
+      <w:numFmt w:val="lowerLetter"/>
+      <w:lvlText w:val="%2."/>
+      <w:lvlJc w:val="left"/>
+      <w:pPr>
+        <w:ind w:left="1789" w:hanging="360"/>
+      </w:pPr>
+    </w:lvl>
+    <w:lvl w:ilvl="2" w:tplc="0419001B" w:tentative="1">
+      <w:start w:val="1"/>
+      <w:numFmt w:val="lowerRoman"/>
+      <w:lvlText w:val="%3."/>
+      <w:lvlJc w:val="right"/>
+      <w:pPr>
+        <w:ind w:left="2509" w:hanging="180"/>
+      </w:pPr>
+    </w:lvl>
+    <w:lvl w:ilvl="3" w:tplc="0419000F" w:tentative="1">
+      <w:start w:val="1"/>
+      <w:numFmt w:val="decimal"/>
+      <w:lvlText w:val="%4."/>
+      <w:lvlJc w:val="left"/>
+      <w:pPr>
+        <w:ind w:left="3229" w:hanging="360"/>
+      </w:pPr>
+    </w:lvl>
+    <w:lvl w:ilvl="4" w:tplc="04190019" w:tentative="1">
+      <w:start w:val="1"/>
+      <w:numFmt w:val="lowerLetter"/>
+      <w:lvlText w:val="%5."/>
+      <w:lvlJc w:val="left"/>
+      <w:pPr>
+        <w:ind w:left="3949" w:hanging="360"/>
+      </w:pPr>
+    </w:lvl>
+    <w:lvl w:ilvl="5" w:tplc="0419001B" w:tentative="1">
+      <w:start w:val="1"/>
+      <w:numFmt w:val="lowerRoman"/>
+      <w:lvlText w:val="%6."/>
+      <w:lvlJc w:val="right"/>
+      <w:pPr>
+        <w:ind w:left="4669" w:hanging="180"/>
+      </w:pPr>
+    </w:lvl>
+    <w:lvl w:ilvl="6" w:tplc="0419000F" w:tentative="1">
+      <w:start w:val="1"/>
+      <w:numFmt w:val="decimal"/>
+      <w:lvlText w:val="%7."/>
+      <w:lvlJc w:val="left"/>
+      <w:pPr>
+        <w:ind w:left="5389" w:hanging="360"/>
+      </w:pPr>
+    </w:lvl>
+    <w:lvl w:ilvl="7" w:tplc="04190019" w:tentative="1">
+      <w:start w:val="1"/>
+      <w:numFmt w:val="lowerLetter"/>
+      <w:lvlText w:val="%8."/>
+      <w:lvlJc w:val="left"/>
+      <w:pPr>
+        <w:ind w:left="6109" w:hanging="360"/>
+      </w:pPr>
+    </w:lvl>
+    <w:lvl w:ilvl="8" w:tplc="0419001B" w:tentative="1">
+      <w:start w:val="1"/>
+      <w:numFmt w:val="lowerRoman"/>
+      <w:lvlText w:val="%9."/>
+      <w:lvlJc w:val="right"/>
+      <w:pPr>
+        <w:ind w:left="6829" w:hanging="180"/>
+      </w:pPr>
+    </w:lvl>
+  </w:abstractNum>
+  <w:abstractNum w:abstractNumId="3" w15:restartNumberingAfterBreak="0">
     <w:nsid w:val="1B1A6BCC"/>
     <w:multiLevelType w:val="multilevel"/>
     <w:tmpl w:val="782A5290"/>
@@ -5516,7 +4945,7 @@
       </w:rPr>
     </w:lvl>
   </w:abstractNum>
-  <w:abstractNum w:abstractNumId="3" w15:restartNumberingAfterBreak="0">
+  <w:abstractNum w:abstractNumId="4" w15:restartNumberingAfterBreak="0">
     <w:nsid w:val="1D905E25"/>
     <w:multiLevelType w:val="hybridMultilevel"/>
     <w:tmpl w:val="4260DD8E"/>
@@ -5605,7 +5034,7 @@
       </w:pPr>
     </w:lvl>
   </w:abstractNum>
-  <w:abstractNum w:abstractNumId="4" w15:restartNumberingAfterBreak="0">
+  <w:abstractNum w:abstractNumId="5" w15:restartNumberingAfterBreak="0">
     <w:nsid w:val="1F3D1FE7"/>
     <w:multiLevelType w:val="hybridMultilevel"/>
     <w:tmpl w:val="CEA4041E"/>
@@ -5694,7 +5123,7 @@
       </w:pPr>
     </w:lvl>
   </w:abstractNum>
-  <w:abstractNum w:abstractNumId="5" w15:restartNumberingAfterBreak="0">
+  <w:abstractNum w:abstractNumId="6" w15:restartNumberingAfterBreak="0">
     <w:nsid w:val="25F01435"/>
     <w:multiLevelType w:val="hybridMultilevel"/>
     <w:tmpl w:val="BBFE8D74"/>
@@ -5780,7 +5209,7 @@
       </w:pPr>
     </w:lvl>
   </w:abstractNum>
-  <w:abstractNum w:abstractNumId="6" w15:restartNumberingAfterBreak="0">
+  <w:abstractNum w:abstractNumId="7" w15:restartNumberingAfterBreak="0">
     <w:nsid w:val="2CFE44C6"/>
     <w:multiLevelType w:val="multilevel"/>
     <w:tmpl w:val="1F9CE510"/>
@@ -5929,7 +5358,7 @@
       </w:rPr>
     </w:lvl>
   </w:abstractNum>
-  <w:abstractNum w:abstractNumId="7" w15:restartNumberingAfterBreak="0">
+  <w:abstractNum w:abstractNumId="8" w15:restartNumberingAfterBreak="0">
     <w:nsid w:val="2FC97676"/>
     <w:multiLevelType w:val="multilevel"/>
     <w:tmpl w:val="DBA04AFC"/>
@@ -6078,7 +5507,7 @@
       </w:rPr>
     </w:lvl>
   </w:abstractNum>
-  <w:abstractNum w:abstractNumId="8" w15:restartNumberingAfterBreak="0">
+  <w:abstractNum w:abstractNumId="9" w15:restartNumberingAfterBreak="0">
     <w:nsid w:val="3C583A58"/>
     <w:multiLevelType w:val="hybridMultilevel"/>
     <w:tmpl w:val="259E98F0"/>
@@ -6191,7 +5620,7 @@
       </w:rPr>
     </w:lvl>
   </w:abstractNum>
-  <w:abstractNum w:abstractNumId="9" w15:restartNumberingAfterBreak="0">
+  <w:abstractNum w:abstractNumId="10" w15:restartNumberingAfterBreak="0">
     <w:nsid w:val="416E6512"/>
     <w:multiLevelType w:val="hybridMultilevel"/>
     <w:tmpl w:val="B68E0EEC"/>
@@ -6280,7 +5709,7 @@
       </w:pPr>
     </w:lvl>
   </w:abstractNum>
-  <w:abstractNum w:abstractNumId="10" w15:restartNumberingAfterBreak="0">
+  <w:abstractNum w:abstractNumId="11" w15:restartNumberingAfterBreak="0">
     <w:nsid w:val="53547FAC"/>
     <w:multiLevelType w:val="hybridMultilevel"/>
     <w:tmpl w:val="49F6E12C"/>
@@ -6369,7 +5798,7 @@
       </w:pPr>
     </w:lvl>
   </w:abstractNum>
-  <w:abstractNum w:abstractNumId="11" w15:restartNumberingAfterBreak="0">
+  <w:abstractNum w:abstractNumId="12" w15:restartNumberingAfterBreak="0">
     <w:nsid w:val="56610580"/>
     <w:multiLevelType w:val="hybridMultilevel"/>
     <w:tmpl w:val="7E946094"/>
@@ -6482,7 +5911,7 @@
       </w:rPr>
     </w:lvl>
   </w:abstractNum>
-  <w:abstractNum w:abstractNumId="12" w15:restartNumberingAfterBreak="0">
+  <w:abstractNum w:abstractNumId="13" w15:restartNumberingAfterBreak="0">
     <w:nsid w:val="578F5823"/>
     <w:multiLevelType w:val="hybridMultilevel"/>
     <w:tmpl w:val="F7D6654E"/>
@@ -6568,7 +5997,7 @@
       </w:pPr>
     </w:lvl>
   </w:abstractNum>
-  <w:abstractNum w:abstractNumId="13" w15:restartNumberingAfterBreak="0">
+  <w:abstractNum w:abstractNumId="14" w15:restartNumberingAfterBreak="0">
     <w:nsid w:val="58F200E7"/>
     <w:multiLevelType w:val="hybridMultilevel"/>
     <w:tmpl w:val="0B320188"/>
@@ -6657,7 +6086,7 @@
       </w:pPr>
     </w:lvl>
   </w:abstractNum>
-  <w:abstractNum w:abstractNumId="14" w15:restartNumberingAfterBreak="0">
+  <w:abstractNum w:abstractNumId="15" w15:restartNumberingAfterBreak="0">
     <w:nsid w:val="591E2BDE"/>
     <w:multiLevelType w:val="multilevel"/>
     <w:tmpl w:val="001A2678"/>
@@ -6803,7 +6232,7 @@
       </w:rPr>
     </w:lvl>
   </w:abstractNum>
-  <w:abstractNum w:abstractNumId="15" w15:restartNumberingAfterBreak="0">
+  <w:abstractNum w:abstractNumId="16" w15:restartNumberingAfterBreak="0">
     <w:nsid w:val="5CA20AA7"/>
     <w:multiLevelType w:val="hybridMultilevel"/>
     <w:tmpl w:val="CA26AE3E"/>
@@ -6916,7 +6345,7 @@
       </w:rPr>
     </w:lvl>
   </w:abstractNum>
-  <w:abstractNum w:abstractNumId="16" w15:restartNumberingAfterBreak="0">
+  <w:abstractNum w:abstractNumId="17" w15:restartNumberingAfterBreak="0">
     <w:nsid w:val="5E023A88"/>
     <w:multiLevelType w:val="hybridMultilevel"/>
     <w:tmpl w:val="50AEAD50"/>
@@ -7029,7 +6458,7 @@
       </w:rPr>
     </w:lvl>
   </w:abstractNum>
-  <w:abstractNum w:abstractNumId="17" w15:restartNumberingAfterBreak="0">
+  <w:abstractNum w:abstractNumId="18" w15:restartNumberingAfterBreak="0">
     <w:nsid w:val="640A2E1E"/>
     <w:multiLevelType w:val="hybridMultilevel"/>
     <w:tmpl w:val="E8303986"/>
@@ -7115,7 +6544,7 @@
       </w:pPr>
     </w:lvl>
   </w:abstractNum>
-  <w:abstractNum w:abstractNumId="18" w15:restartNumberingAfterBreak="0">
+  <w:abstractNum w:abstractNumId="19" w15:restartNumberingAfterBreak="0">
     <w:nsid w:val="6BB12D5C"/>
     <w:multiLevelType w:val="hybridMultilevel"/>
     <w:tmpl w:val="A170D824"/>
@@ -7201,7 +6630,7 @@
       </w:pPr>
     </w:lvl>
   </w:abstractNum>
-  <w:abstractNum w:abstractNumId="19" w15:restartNumberingAfterBreak="0">
+  <w:abstractNum w:abstractNumId="20" w15:restartNumberingAfterBreak="0">
     <w:nsid w:val="6C025AFE"/>
     <w:multiLevelType w:val="hybridMultilevel"/>
     <w:tmpl w:val="35C67A06"/>
@@ -7290,7 +6719,7 @@
       </w:pPr>
     </w:lvl>
   </w:abstractNum>
-  <w:abstractNum w:abstractNumId="20" w15:restartNumberingAfterBreak="0">
+  <w:abstractNum w:abstractNumId="21" w15:restartNumberingAfterBreak="0">
     <w:nsid w:val="77C336B9"/>
     <w:multiLevelType w:val="multilevel"/>
     <w:tmpl w:val="015EF1BE"/>
@@ -7436,7 +6865,7 @@
       </w:rPr>
     </w:lvl>
   </w:abstractNum>
-  <w:abstractNum w:abstractNumId="21" w15:restartNumberingAfterBreak="0">
+  <w:abstractNum w:abstractNumId="22" w15:restartNumberingAfterBreak="0">
     <w:nsid w:val="7CE81A96"/>
     <w:multiLevelType w:val="multilevel"/>
     <w:tmpl w:val="3036EDD6"/>
@@ -7585,7 +7014,7 @@
       </w:rPr>
     </w:lvl>
   </w:abstractNum>
-  <w:abstractNum w:abstractNumId="22" w15:restartNumberingAfterBreak="0">
+  <w:abstractNum w:abstractNumId="23" w15:restartNumberingAfterBreak="0">
     <w:nsid w:val="7CEF2660"/>
     <w:multiLevelType w:val="hybridMultilevel"/>
     <w:tmpl w:val="5532C0AE"/>
@@ -7671,7 +7100,7 @@
       </w:pPr>
     </w:lvl>
   </w:abstractNum>
-  <w:abstractNum w:abstractNumId="23" w15:restartNumberingAfterBreak="0">
+  <w:abstractNum w:abstractNumId="24" w15:restartNumberingAfterBreak="0">
     <w:nsid w:val="7D754DA7"/>
     <w:multiLevelType w:val="multilevel"/>
     <w:tmpl w:val="3036EDD6"/>
@@ -7820,7 +7249,7 @@
       </w:rPr>
     </w:lvl>
   </w:abstractNum>
-  <w:abstractNum w:abstractNumId="24" w15:restartNumberingAfterBreak="0">
+  <w:abstractNum w:abstractNumId="25" w15:restartNumberingAfterBreak="0">
     <w:nsid w:val="7F7923DB"/>
     <w:multiLevelType w:val="multilevel"/>
     <w:tmpl w:val="3B906BE4"/>
@@ -7967,13 +7396,13 @@
     </w:lvl>
   </w:abstractNum>
   <w:num w:numId="1" w16cid:durableId="971593588">
-    <w:abstractNumId w:val="12"/>
+    <w:abstractNumId w:val="13"/>
   </w:num>
   <w:num w:numId="2" w16cid:durableId="229729230">
-    <w:abstractNumId w:val="5"/>
+    <w:abstractNumId w:val="6"/>
   </w:num>
   <w:num w:numId="3" w16cid:durableId="435174372">
-    <w:abstractNumId w:val="17"/>
+    <w:abstractNumId w:val="18"/>
   </w:num>
   <w:num w:numId="4" w16cid:durableId="415250742">
     <w:abstractNumId w:val="0"/>
@@ -7982,64 +7411,67 @@
     <w:abstractNumId w:val="1"/>
   </w:num>
   <w:num w:numId="6" w16cid:durableId="127090279">
+    <w:abstractNumId w:val="11"/>
+  </w:num>
+  <w:num w:numId="7" w16cid:durableId="27264362">
+    <w:abstractNumId w:val="4"/>
+  </w:num>
+  <w:num w:numId="8" w16cid:durableId="177550411">
     <w:abstractNumId w:val="10"/>
   </w:num>
-  <w:num w:numId="7" w16cid:durableId="27264362">
+  <w:num w:numId="9" w16cid:durableId="644313462">
+    <w:abstractNumId w:val="20"/>
+  </w:num>
+  <w:num w:numId="10" w16cid:durableId="1475950958">
+    <w:abstractNumId w:val="5"/>
+  </w:num>
+  <w:num w:numId="11" w16cid:durableId="751511754">
+    <w:abstractNumId w:val="14"/>
+  </w:num>
+  <w:num w:numId="12" w16cid:durableId="1473253599">
+    <w:abstractNumId w:val="19"/>
+  </w:num>
+  <w:num w:numId="13" w16cid:durableId="777061275">
+    <w:abstractNumId w:val="23"/>
+  </w:num>
+  <w:num w:numId="14" w16cid:durableId="1930775600">
     <w:abstractNumId w:val="3"/>
   </w:num>
-  <w:num w:numId="8" w16cid:durableId="177550411">
+  <w:num w:numId="15" w16cid:durableId="43146464">
+    <w:abstractNumId w:val="12"/>
+  </w:num>
+  <w:num w:numId="16" w16cid:durableId="506405102">
+    <w:abstractNumId w:val="7"/>
+  </w:num>
+  <w:num w:numId="17" w16cid:durableId="1967658607">
+    <w:abstractNumId w:val="17"/>
+  </w:num>
+  <w:num w:numId="18" w16cid:durableId="248348311">
+    <w:abstractNumId w:val="8"/>
+  </w:num>
+  <w:num w:numId="19" w16cid:durableId="1816411412">
+    <w:abstractNumId w:val="22"/>
+  </w:num>
+  <w:num w:numId="20" w16cid:durableId="667708976">
+    <w:abstractNumId w:val="24"/>
+  </w:num>
+  <w:num w:numId="21" w16cid:durableId="446316811">
+    <w:abstractNumId w:val="15"/>
+  </w:num>
+  <w:num w:numId="22" w16cid:durableId="610866850">
+    <w:abstractNumId w:val="21"/>
+  </w:num>
+  <w:num w:numId="23" w16cid:durableId="1350597704">
+    <w:abstractNumId w:val="25"/>
+  </w:num>
+  <w:num w:numId="24" w16cid:durableId="2004236550">
+    <w:abstractNumId w:val="16"/>
+  </w:num>
+  <w:num w:numId="25" w16cid:durableId="952246815">
     <w:abstractNumId w:val="9"/>
   </w:num>
-  <w:num w:numId="9" w16cid:durableId="644313462">
-    <w:abstractNumId w:val="19"/>
-  </w:num>
-  <w:num w:numId="10" w16cid:durableId="1475950958">
-    <w:abstractNumId w:val="4"/>
-  </w:num>
-  <w:num w:numId="11" w16cid:durableId="751511754">
-    <w:abstractNumId w:val="13"/>
-  </w:num>
-  <w:num w:numId="12" w16cid:durableId="1473253599">
-    <w:abstractNumId w:val="18"/>
-  </w:num>
-  <w:num w:numId="13" w16cid:durableId="777061275">
-    <w:abstractNumId w:val="22"/>
-  </w:num>
-  <w:num w:numId="14" w16cid:durableId="1930775600">
+  <w:num w:numId="26" w16cid:durableId="997417004">
     <w:abstractNumId w:val="2"/>
-  </w:num>
-  <w:num w:numId="15" w16cid:durableId="43146464">
-    <w:abstractNumId w:val="11"/>
-  </w:num>
-  <w:num w:numId="16" w16cid:durableId="506405102">
-    <w:abstractNumId w:val="6"/>
-  </w:num>
-  <w:num w:numId="17" w16cid:durableId="1967658607">
-    <w:abstractNumId w:val="16"/>
-  </w:num>
-  <w:num w:numId="18" w16cid:durableId="248348311">
-    <w:abstractNumId w:val="7"/>
-  </w:num>
-  <w:num w:numId="19" w16cid:durableId="1816411412">
-    <w:abstractNumId w:val="21"/>
-  </w:num>
-  <w:num w:numId="20" w16cid:durableId="667708976">
-    <w:abstractNumId w:val="23"/>
-  </w:num>
-  <w:num w:numId="21" w16cid:durableId="446316811">
-    <w:abstractNumId w:val="14"/>
-  </w:num>
-  <w:num w:numId="22" w16cid:durableId="610866850">
-    <w:abstractNumId w:val="20"/>
-  </w:num>
-  <w:num w:numId="23" w16cid:durableId="1350597704">
-    <w:abstractNumId w:val="24"/>
-  </w:num>
-  <w:num w:numId="24" w16cid:durableId="2004236550">
-    <w:abstractNumId w:val="15"/>
-  </w:num>
-  <w:num w:numId="25" w16cid:durableId="952246815">
-    <w:abstractNumId w:val="8"/>
   </w:num>
 </w:numbering>
 </file>

</xml_diff>